<commit_message>
Editing copy and making more readable.
</commit_message>
<xml_diff>
--- a/About me.docx
+++ b/About me.docx
@@ -934,7 +934,13 @@
         <w:t xml:space="preserve">Well...I could write a very, very long list of things I wish I had known before starting my website! </w:t>
       </w:r>
       <w:r>
-        <w:t>From little things such as making sure the script is at the end of the html</w:t>
+        <w:t>From little things such as making sure the script</w:t>
+      </w:r>
+      <w:r>
+        <w:t xml:space="preserve"> tags are</w:t>
+      </w:r>
+      <w:r>
+        <w:t xml:space="preserve"> at the end of the html</w:t>
       </w:r>
       <w:proofErr w:type="gramStart"/>
       <w:r>
@@ -1090,7 +1096,37 @@
     <w:p/>
     <w:p>
       <w:r>
-        <w:t xml:space="preserve">Something I've taken out of it is that at the beginning of building my website I was saying to myself "It's not </w:t>
+        <w:t xml:space="preserve">Finally the thing I kept coming back to was readability in my code. I've been in a constant state of learning while doing and while some days I've been able to create loads of code and understand it, days later I might come back and not understand what or why I did something. And so I've used lots of comments in my </w:t>
+      </w:r>
+      <w:proofErr w:type="spellStart"/>
+      <w:r>
+        <w:t>Javascript</w:t>
+      </w:r>
+      <w:proofErr w:type="spellEnd"/>
+      <w:r>
+        <w:t xml:space="preserve"> and headers in my html and </w:t>
+      </w:r>
+      <w:proofErr w:type="spellStart"/>
+      <w:r>
+        <w:t>css</w:t>
+      </w:r>
+      <w:proofErr w:type="spellEnd"/>
+      <w:r>
+        <w:t>.</w:t>
+      </w:r>
+    </w:p>
+    <w:p/>
+    <w:p>
+      <w:r>
+        <w:t xml:space="preserve">I think that leads well into what I would like to improve. I feel like, particularly in my </w:t>
+      </w:r>
+      <w:proofErr w:type="spellStart"/>
+      <w:r>
+        <w:t>css</w:t>
+      </w:r>
+      <w:proofErr w:type="spellEnd"/>
+      <w:r>
+        <w:t>, there was a lot of repetition in my code and with that, whenever I made changes I could easily lose consistency throughout the whole doc. I had also planned to do the Free Code Camp lessons in CSS, Grids and Flexibility as I went along. However, looking back I wish I'd had all that information available before I started the project!</w:t>
       </w:r>
     </w:p>
     <w:sectPr>

</xml_diff>